<commit_message>
Add benchmark of % cases avoided from adjacent POA, LGA & LDH lockdown;
Explore gravity rule based approach and the hybrid approach.
</commit_message>
<xml_diff>
--- a/gravity_covid_TL/draft report/Draft_report_TL_20210501.docx
+++ b/gravity_covid_TL/draft report/Draft_report_TL_20210501.docx
@@ -3380,22 +3380,272 @@
           <w:sz w:val="24"/>
           <w:szCs w:val="24"/>
         </w:rPr>
-        <w:t xml:space="preserve">There are two sets of gravity scores calculated from radial distance and travel time (Google API). Both are included in the </w:t>
-      </w:r>
-      <w:r>
-        <w:rPr>
-          <w:sz w:val="24"/>
-          <w:szCs w:val="24"/>
-        </w:rPr>
-        <w:t xml:space="preserve">final </w:t>
-      </w:r>
-      <w:r>
-        <w:rPr>
-          <w:sz w:val="24"/>
-          <w:szCs w:val="24"/>
-        </w:rPr>
-        <w:t xml:space="preserve">clustering to evaluate the outcome. </w:t>
-      </w:r>
+        <w:t>To combine the gravity scores from multiple specification of “mass”, we take the dot product of the normalised count of “point of interest”, so the formula becomes:</w:t>
+      </w:r>
+    </w:p>
+    <w:p>
+      <w:pPr>
+        <w:rPr>
+          <w:sz w:val="24"/>
+          <w:szCs w:val="24"/>
+        </w:rPr>
+      </w:pPr>
+      <m:oMathPara>
+        <m:oMath>
+          <m:r>
+            <w:rPr>
+              <w:rFonts w:ascii="Cambria Math" w:hAnsi="Cambria Math"/>
+              <w:sz w:val="24"/>
+              <w:szCs w:val="24"/>
+            </w:rPr>
+            <m:t>Gravity=</m:t>
+          </m:r>
+          <m:f>
+            <m:fPr>
+              <m:ctrlPr>
+                <w:rPr>
+                  <w:rFonts w:ascii="Cambria Math" w:hAnsi="Cambria Math"/>
+                  <w:i/>
+                  <w:sz w:val="24"/>
+                  <w:szCs w:val="24"/>
+                </w:rPr>
+              </m:ctrlPr>
+            </m:fPr>
+            <m:num>
+              <m:r>
+                <w:rPr>
+                  <w:rFonts w:ascii="Cambria Math" w:hAnsi="Cambria Math"/>
+                  <w:sz w:val="24"/>
+                  <w:szCs w:val="24"/>
+                </w:rPr>
+                <m:t>∑(Normalised_n</m:t>
+              </m:r>
+              <m:r>
+                <w:rPr>
+                  <w:rFonts w:ascii="Cambria Math" w:hAnsi="Cambria Math"/>
+                  <w:sz w:val="24"/>
+                  <w:szCs w:val="24"/>
+                </w:rPr>
+                <m:t>umber_of_POI</m:t>
+              </m:r>
+              <m:sSub>
+                <m:sSubPr>
+                  <m:ctrlPr>
+                    <w:rPr>
+                      <w:rFonts w:ascii="Cambria Math" w:hAnsi="Cambria Math"/>
+                      <w:i/>
+                      <w:sz w:val="24"/>
+                      <w:szCs w:val="24"/>
+                    </w:rPr>
+                  </m:ctrlPr>
+                </m:sSubPr>
+                <m:e>
+                  <m:r>
+                    <w:rPr>
+                      <w:rFonts w:ascii="Cambria Math" w:hAnsi="Cambria Math"/>
+                      <w:sz w:val="24"/>
+                      <w:szCs w:val="24"/>
+                    </w:rPr>
+                    <m:t>s</m:t>
+                  </m:r>
+                </m:e>
+                <m:sub>
+                  <m:r>
+                    <w:rPr>
+                      <w:rFonts w:ascii="Cambria Math" w:hAnsi="Cambria Math"/>
+                      <w:sz w:val="24"/>
+                      <w:szCs w:val="24"/>
+                    </w:rPr>
+                    <m:t>x</m:t>
+                  </m:r>
+                </m:sub>
+              </m:sSub>
+              <m:r>
+                <w:rPr>
+                  <w:rFonts w:ascii="Cambria Math" w:hAnsi="Cambria Math"/>
+                  <w:sz w:val="24"/>
+                  <w:szCs w:val="24"/>
+                </w:rPr>
+                <m:t>*Normalised</m:t>
+              </m:r>
+              <m:r>
+                <w:rPr>
+                  <w:rFonts w:ascii="Cambria Math" w:hAnsi="Cambria Math"/>
+                  <w:sz w:val="24"/>
+                  <w:szCs w:val="24"/>
+                </w:rPr>
+                <m:t>_n</m:t>
+              </m:r>
+              <m:r>
+                <w:rPr>
+                  <w:rFonts w:ascii="Cambria Math" w:hAnsi="Cambria Math"/>
+                  <w:sz w:val="24"/>
+                  <w:szCs w:val="24"/>
+                </w:rPr>
+                <m:t>umber_of_POI</m:t>
+              </m:r>
+              <m:sSub>
+                <m:sSubPr>
+                  <m:ctrlPr>
+                    <w:rPr>
+                      <w:rFonts w:ascii="Cambria Math" w:hAnsi="Cambria Math"/>
+                      <w:i/>
+                      <w:sz w:val="24"/>
+                      <w:szCs w:val="24"/>
+                    </w:rPr>
+                  </m:ctrlPr>
+                </m:sSubPr>
+                <m:e>
+                  <m:r>
+                    <w:rPr>
+                      <w:rFonts w:ascii="Cambria Math" w:hAnsi="Cambria Math"/>
+                      <w:sz w:val="24"/>
+                      <w:szCs w:val="24"/>
+                    </w:rPr>
+                    <m:t>s</m:t>
+                  </m:r>
+                </m:e>
+                <m:sub>
+                  <m:r>
+                    <w:rPr>
+                      <w:rFonts w:ascii="Cambria Math" w:hAnsi="Cambria Math"/>
+                      <w:sz w:val="24"/>
+                      <w:szCs w:val="24"/>
+                    </w:rPr>
+                    <m:t>y</m:t>
+                  </m:r>
+                </m:sub>
+              </m:sSub>
+              <m:r>
+                <w:rPr>
+                  <w:rFonts w:ascii="Cambria Math" w:hAnsi="Cambria Math"/>
+                  <w:sz w:val="24"/>
+                  <w:szCs w:val="24"/>
+                </w:rPr>
+                <m:t>)</m:t>
+              </m:r>
+            </m:num>
+            <m:den>
+              <m:r>
+                <w:rPr>
+                  <w:rFonts w:ascii="Cambria Math" w:hAnsi="Cambria Math"/>
+                  <w:sz w:val="24"/>
+                  <w:szCs w:val="24"/>
+                </w:rPr>
+                <m:t>Distanc</m:t>
+              </m:r>
+              <m:sSubSup>
+                <m:sSubSupPr>
+                  <m:ctrlPr>
+                    <w:rPr>
+                      <w:rFonts w:ascii="Cambria Math" w:hAnsi="Cambria Math"/>
+                      <w:i/>
+                      <w:sz w:val="24"/>
+                      <w:szCs w:val="24"/>
+                    </w:rPr>
+                  </m:ctrlPr>
+                </m:sSubSupPr>
+                <m:e>
+                  <m:r>
+                    <w:rPr>
+                      <w:rFonts w:ascii="Cambria Math" w:hAnsi="Cambria Math"/>
+                      <w:sz w:val="24"/>
+                      <w:szCs w:val="24"/>
+                    </w:rPr>
+                    <m:t>e</m:t>
+                  </m:r>
+                </m:e>
+                <m:sub>
+                  <m:r>
+                    <w:rPr>
+                      <w:rFonts w:ascii="Cambria Math" w:hAnsi="Cambria Math"/>
+                      <w:sz w:val="24"/>
+                      <w:szCs w:val="24"/>
+                    </w:rPr>
+                    <m:t>x-y</m:t>
+                  </m:r>
+                </m:sub>
+                <m:sup>
+                  <m:r>
+                    <w:rPr>
+                      <w:rFonts w:ascii="Cambria Math" w:hAnsi="Cambria Math"/>
+                      <w:sz w:val="24"/>
+                      <w:szCs w:val="24"/>
+                    </w:rPr>
+                    <m:t>2</m:t>
+                  </m:r>
+                </m:sup>
+              </m:sSubSup>
+              <m:r>
+                <w:rPr>
+                  <w:rFonts w:ascii="Cambria Math" w:hAnsi="Cambria Math"/>
+                  <w:sz w:val="24"/>
+                  <w:szCs w:val="24"/>
+                </w:rPr>
+                <m:t xml:space="preserve"> (or Travel tim</m:t>
+              </m:r>
+              <m:sSubSup>
+                <m:sSubSupPr>
+                  <m:ctrlPr>
+                    <w:rPr>
+                      <w:rFonts w:ascii="Cambria Math" w:hAnsi="Cambria Math"/>
+                      <w:i/>
+                      <w:sz w:val="24"/>
+                      <w:szCs w:val="24"/>
+                    </w:rPr>
+                  </m:ctrlPr>
+                </m:sSubSupPr>
+                <m:e>
+                  <m:r>
+                    <w:rPr>
+                      <w:rFonts w:ascii="Cambria Math" w:hAnsi="Cambria Math"/>
+                      <w:sz w:val="24"/>
+                      <w:szCs w:val="24"/>
+                    </w:rPr>
+                    <m:t>e</m:t>
+                  </m:r>
+                </m:e>
+                <m:sub>
+                  <m:r>
+                    <w:rPr>
+                      <w:rFonts w:ascii="Cambria Math" w:hAnsi="Cambria Math"/>
+                      <w:sz w:val="24"/>
+                      <w:szCs w:val="24"/>
+                    </w:rPr>
+                    <m:t>x-y</m:t>
+                  </m:r>
+                </m:sub>
+                <m:sup>
+                  <m:r>
+                    <w:rPr>
+                      <w:rFonts w:ascii="Cambria Math" w:hAnsi="Cambria Math"/>
+                      <w:sz w:val="24"/>
+                      <w:szCs w:val="24"/>
+                    </w:rPr>
+                    <m:t>2</m:t>
+                  </m:r>
+                </m:sup>
+              </m:sSubSup>
+              <m:r>
+                <w:rPr>
+                  <w:rFonts w:ascii="Cambria Math" w:hAnsi="Cambria Math"/>
+                  <w:sz w:val="24"/>
+                  <w:szCs w:val="24"/>
+                </w:rPr>
+                <m:t>)</m:t>
+              </m:r>
+            </m:den>
+          </m:f>
+        </m:oMath>
+      </m:oMathPara>
+    </w:p>
+    <w:p>
+      <w:pPr>
+        <w:rPr>
+          <w:sz w:val="24"/>
+          <w:szCs w:val="24"/>
+        </w:rPr>
+      </w:pPr>
     </w:p>
     <w:p>
       <w:pPr>
@@ -3536,6 +3786,7 @@
         <w:pStyle w:val="Heading1"/>
       </w:pPr>
       <w:r>
+        <w:lastRenderedPageBreak/>
         <w:t>Data</w:t>
       </w:r>
     </w:p>
@@ -3596,7 +3847,6 @@
           <w:sz w:val="24"/>
           <w:szCs w:val="24"/>
         </w:rPr>
-        <w:lastRenderedPageBreak/>
         <w:t>For this report, we have filtered out</w:t>
       </w:r>
       <w:r>
@@ -4259,6 +4509,7 @@
           <w:sz w:val="24"/>
           <w:szCs w:val="24"/>
         </w:rPr>
+        <w:lastRenderedPageBreak/>
         <w:t xml:space="preserve">From there, we aggregate the SSC level data to the less granular POA level for the analysis. </w:t>
       </w:r>
     </w:p>
@@ -4267,7 +4518,7 @@
         <w:pStyle w:val="Heading1"/>
       </w:pPr>
       <w:r>
-        <w:t>Model outcome</w:t>
+        <w:t>Model Evaluation</w:t>
       </w:r>
     </w:p>
     <w:p>
@@ -4286,35 +4537,19 @@
           <w:sz w:val="24"/>
           <w:szCs w:val="24"/>
         </w:rPr>
-        <w:t>Show cluster maps by different specification, a matrix of clustering method and feature selected (and maybe # of PC selected)</w:t>
-      </w:r>
-    </w:p>
-    <w:p>
-      <w:pPr>
-        <w:rPr>
-          <w:sz w:val="24"/>
-          <w:szCs w:val="24"/>
-        </w:rPr>
-      </w:pPr>
-    </w:p>
-    <w:p>
-      <w:pPr>
-        <w:pStyle w:val="Heading1"/>
-      </w:pPr>
-      <w:r>
-        <w:lastRenderedPageBreak/>
-        <w:t>Model Evaluation</w:t>
-      </w:r>
-    </w:p>
-    <w:p>
-      <w:pPr>
+        <w:t xml:space="preserve">Evaluation metric time series, </w:t>
+      </w:r>
+      <w:proofErr w:type="gramStart"/>
+      <w:r>
         <w:rPr>
           <w:i/>
           <w:iCs/>
           <w:sz w:val="24"/>
           <w:szCs w:val="24"/>
         </w:rPr>
-      </w:pPr>
+        <w:t>e.g.</w:t>
+      </w:r>
+      <w:proofErr w:type="gramEnd"/>
       <w:r>
         <w:rPr>
           <w:i/>
@@ -4322,19 +4557,34 @@
           <w:sz w:val="24"/>
           <w:szCs w:val="24"/>
         </w:rPr>
-        <w:t xml:space="preserve">Evaluation metric time series, </w:t>
-      </w:r>
-      <w:proofErr w:type="gramStart"/>
-      <w:r>
+        <w:t xml:space="preserve"> conditional probability of positive case</w:t>
+      </w:r>
+    </w:p>
+    <w:p>
+      <w:pPr>
+        <w:rPr>
+          <w:sz w:val="24"/>
+          <w:szCs w:val="24"/>
+        </w:rPr>
+      </w:pPr>
+    </w:p>
+    <w:p>
+      <w:pPr>
+        <w:pStyle w:val="Heading1"/>
+      </w:pPr>
+      <w:r>
+        <w:t>Model outcome</w:t>
+      </w:r>
+    </w:p>
+    <w:p>
+      <w:pPr>
         <w:rPr>
           <w:i/>
           <w:iCs/>
           <w:sz w:val="24"/>
           <w:szCs w:val="24"/>
         </w:rPr>
-        <w:t>e.g.</w:t>
-      </w:r>
-      <w:proofErr w:type="gramEnd"/>
+      </w:pPr>
       <w:r>
         <w:rPr>
           <w:i/>
@@ -4342,76 +4592,53 @@
           <w:sz w:val="24"/>
           <w:szCs w:val="24"/>
         </w:rPr>
-        <w:t xml:space="preserve"> conditional probability of positive case</w:t>
-      </w:r>
-    </w:p>
-    <w:p>
-      <w:pPr>
-        <w:rPr>
-          <w:sz w:val="24"/>
-          <w:szCs w:val="24"/>
-        </w:rPr>
-      </w:pPr>
-    </w:p>
-    <w:p>
-      <w:pPr>
-        <w:pStyle w:val="Heading1"/>
-      </w:pPr>
-      <w:r>
-        <w:t>Conclusion</w:t>
-      </w:r>
-    </w:p>
-    <w:p/>
-    <w:p>
-      <w:pPr>
-        <w:pStyle w:val="Heading1"/>
-      </w:pPr>
-      <w:r>
-        <w:t>Further research</w:t>
-      </w:r>
-    </w:p>
-    <w:p>
-      <w:r>
-        <w:t>The methodology applied in the report can be extended to other geographic areas suffering from the Covid-19, especially with some data from the United States where the number of cases is more significant</w:t>
-      </w:r>
-      <w:r>
-        <w:t>. T</w:t>
-      </w:r>
-      <w:r>
-        <w:t xml:space="preserve">he </w:t>
-      </w:r>
-      <w:r>
-        <w:t xml:space="preserve">US </w:t>
-      </w:r>
-      <w:r>
-        <w:t>data is</w:t>
-      </w:r>
-      <w:r>
-        <w:t xml:space="preserve"> also</w:t>
-      </w:r>
-      <w:r>
-        <w:t xml:space="preserve"> available in more detail, such as the percentage of antibody rate for New York City by Modified Zip Code Tabulation Areas (MODZCTA) as shown in </w:t>
-      </w:r>
-      <w:r>
-        <w:rPr>
-          <w:highlight w:val="yellow"/>
-        </w:rPr>
-        <w:t>{Chart index}</w:t>
-      </w:r>
-      <w:r>
-        <w:t xml:space="preserve">. </w:t>
-      </w:r>
-    </w:p>
-    <w:p>
+        <w:t>Show cluster maps by different specification, a matrix of clustering method and feature selected (and maybe # of PC selected)</w:t>
+      </w:r>
+    </w:p>
+    <w:p>
+      <w:pPr>
+        <w:pStyle w:val="Heading2"/>
+      </w:pPr>
+      <w:r>
+        <w:t xml:space="preserve">Benchmark: </w:t>
+      </w:r>
+    </w:p>
+    <w:p>
+      <w:pPr>
+        <w:keepNext/>
+        <w:rPr>
+          <w:b/>
+          <w:bCs/>
+          <w:sz w:val="24"/>
+          <w:szCs w:val="24"/>
+        </w:rPr>
+      </w:pPr>
+      <w:r>
+        <w:rPr>
+          <w:b/>
+          <w:bCs/>
+          <w:sz w:val="24"/>
+          <w:szCs w:val="24"/>
+        </w:rPr>
+        <w:t>Adjacent POA lockdown</w:t>
+      </w:r>
+    </w:p>
+    <w:p>
+      <w:pPr>
+        <w:rPr>
+          <w:sz w:val="24"/>
+          <w:szCs w:val="24"/>
+        </w:rPr>
+      </w:pPr>
       <w:r>
         <w:rPr>
           <w:noProof/>
         </w:rPr>
         <w:drawing>
-          <wp:inline distT="0" distB="0" distL="0" distR="0" wp14:anchorId="46B3CF94" wp14:editId="21B41E7E">
-            <wp:extent cx="5731510" cy="3696970"/>
+          <wp:inline distT="0" distB="0" distL="0" distR="0" wp14:anchorId="05542356" wp14:editId="42E217B2">
+            <wp:extent cx="5731510" cy="2633980"/>
             <wp:effectExtent l="0" t="0" r="2540" b="0"/>
-            <wp:docPr id="11" name="Picture 11"/>
+            <wp:docPr id="14" name="Picture 14"/>
             <wp:cNvGraphicFramePr>
               <a:graphicFrameLocks xmlns:a="http://schemas.openxmlformats.org/drawingml/2006/main" noChangeAspect="1"/>
             </wp:cNvGraphicFramePr>
@@ -4431,7 +4658,7 @@
                   <pic:spPr>
                     <a:xfrm>
                       <a:off x="0" y="0"/>
-                      <a:ext cx="5731510" cy="3696970"/>
+                      <a:ext cx="5731510" cy="2633980"/>
                     </a:xfrm>
                     <a:prstGeom prst="rect">
                       <a:avLst/>
@@ -4445,223 +4672,56 @@
       </w:r>
     </w:p>
     <w:p>
-      <w:r>
-        <w:t xml:space="preserve">Further analysis based on the US data is out of the scope of this report due to the submission deadline. We hope to further the research to broader geography after receiving feedback from the </w:t>
-      </w:r>
-      <w:proofErr w:type="spellStart"/>
-      <w:r>
-        <w:t>TAs.</w:t>
-      </w:r>
-      <w:proofErr w:type="spellEnd"/>
-      <w:r>
-        <w:t xml:space="preserve">  </w:t>
-      </w:r>
-    </w:p>
-    <w:p/>
-    <w:p>
-      <w:pPr>
-        <w:rPr>
-          <w:rFonts w:asciiTheme="majorHAnsi" w:eastAsiaTheme="majorEastAsia" w:hAnsiTheme="majorHAnsi" w:cstheme="majorBidi"/>
-          <w:color w:val="2F5496" w:themeColor="accent1" w:themeShade="BF"/>
-          <w:sz w:val="32"/>
-          <w:szCs w:val="32"/>
-        </w:rPr>
-      </w:pPr>
-      <w:r>
-        <w:br w:type="page"/>
-      </w:r>
-    </w:p>
-    <w:p>
-      <w:pPr>
-        <w:pStyle w:val="Heading1"/>
-      </w:pPr>
-      <w:r>
-        <w:lastRenderedPageBreak/>
-        <w:t>Table of r</w:t>
-      </w:r>
-      <w:r>
-        <w:t>eference</w:t>
-      </w:r>
-    </w:p>
-    <w:p>
-      <w:pPr>
-        <w:rPr>
-          <w:sz w:val="24"/>
-          <w:szCs w:val="24"/>
-        </w:rPr>
-      </w:pPr>
-      <w:proofErr w:type="spellStart"/>
-      <w:r>
-        <w:rPr>
-          <w:sz w:val="24"/>
-          <w:szCs w:val="24"/>
-        </w:rPr>
-        <w:t>Bindiya</w:t>
-      </w:r>
-      <w:proofErr w:type="spellEnd"/>
-      <w:r>
-        <w:rPr>
-          <w:sz w:val="24"/>
-          <w:szCs w:val="24"/>
-        </w:rPr>
-        <w:t xml:space="preserve"> Varghese and K. </w:t>
-      </w:r>
-      <w:proofErr w:type="spellStart"/>
-      <w:r>
-        <w:rPr>
-          <w:sz w:val="24"/>
-          <w:szCs w:val="24"/>
-        </w:rPr>
-        <w:t>Poulose</w:t>
-      </w:r>
-      <w:proofErr w:type="spellEnd"/>
-      <w:r>
-        <w:rPr>
-          <w:sz w:val="24"/>
-          <w:szCs w:val="24"/>
-        </w:rPr>
-        <w:t xml:space="preserve"> Jacob (2014), Spatial Clustering Algorithms – An Overview, Asia Journal of Computer Science and Information Technology, January 2014, sourced from: </w:t>
-      </w:r>
-      <w:hyperlink r:id="rId35" w:history="1">
-        <w:r>
-          <w:rPr>
-            <w:rStyle w:val="Hyperlink"/>
-            <w:sz w:val="24"/>
-            <w:szCs w:val="24"/>
-          </w:rPr>
-          <w:t>https://www.researchgate.net/publication/235605835_Spatial_Clustering_Algorithms-_An_Overview</w:t>
-        </w:r>
-      </w:hyperlink>
-      <w:r>
-        <w:rPr>
-          <w:sz w:val="24"/>
-          <w:szCs w:val="24"/>
-        </w:rPr>
-        <w:t xml:space="preserve"> </w:t>
-      </w:r>
-    </w:p>
-    <w:p>
-      <w:pPr>
-        <w:rPr>
-          <w:sz w:val="24"/>
-          <w:szCs w:val="24"/>
-        </w:rPr>
-      </w:pPr>
-      <w:r>
-        <w:rPr>
-          <w:sz w:val="24"/>
-          <w:szCs w:val="24"/>
-        </w:rPr>
-        <w:t xml:space="preserve">Scott Baier and Samuel </w:t>
-      </w:r>
-      <w:proofErr w:type="spellStart"/>
-      <w:r>
-        <w:rPr>
-          <w:sz w:val="24"/>
-          <w:szCs w:val="24"/>
-        </w:rPr>
-        <w:t>Standaert</w:t>
-      </w:r>
-      <w:proofErr w:type="spellEnd"/>
-      <w:r>
-        <w:rPr>
-          <w:sz w:val="24"/>
-          <w:szCs w:val="24"/>
-        </w:rPr>
-        <w:t xml:space="preserve"> (2020), Gravity Models and Empirical Trade, Oxford Research Encyclopedias, source from: </w:t>
-      </w:r>
-      <w:hyperlink r:id="rId36" w:anchor="acrefore-9780190625979-e-327-bibItem-0048" w:history="1">
-        <w:r>
-          <w:rPr>
-            <w:rStyle w:val="Hyperlink"/>
-            <w:sz w:val="24"/>
-            <w:szCs w:val="24"/>
-          </w:rPr>
-          <w:t>https://oxfordre.com/economics/view/10.1093/acrefore/9780190625979.001.0001/acrefore-9780190625979-e-327#acrefore-9780190625979-e-327-bibItem-0048</w:t>
-        </w:r>
-      </w:hyperlink>
-      <w:r>
-        <w:rPr>
-          <w:sz w:val="24"/>
-          <w:szCs w:val="24"/>
-        </w:rPr>
-        <w:t xml:space="preserve"> </w:t>
-      </w:r>
-    </w:p>
-    <w:p>
-      <w:pPr>
-        <w:rPr>
-          <w:sz w:val="24"/>
-          <w:szCs w:val="24"/>
-        </w:rPr>
-      </w:pPr>
-      <w:r>
-        <w:rPr>
-          <w:sz w:val="24"/>
-          <w:szCs w:val="24"/>
-        </w:rPr>
-        <w:t xml:space="preserve">Vadim A. </w:t>
-      </w:r>
-      <w:proofErr w:type="spellStart"/>
-      <w:r>
-        <w:rPr>
-          <w:sz w:val="24"/>
-          <w:szCs w:val="24"/>
-        </w:rPr>
-        <w:t>Karatayev</w:t>
-      </w:r>
-      <w:proofErr w:type="spellEnd"/>
-      <w:r>
-        <w:rPr>
-          <w:sz w:val="24"/>
-          <w:szCs w:val="24"/>
-        </w:rPr>
-        <w:t xml:space="preserve">, Madhur Anand, and Chris T. </w:t>
-      </w:r>
-      <w:proofErr w:type="spellStart"/>
-      <w:r>
-        <w:rPr>
-          <w:sz w:val="24"/>
-          <w:szCs w:val="24"/>
-        </w:rPr>
-        <w:t>Bauch</w:t>
-      </w:r>
-      <w:proofErr w:type="spellEnd"/>
-      <w:r>
-        <w:rPr>
-          <w:sz w:val="24"/>
-          <w:szCs w:val="24"/>
-        </w:rPr>
-        <w:t xml:space="preserve"> (2020), Local lockdowns outperform global lockdown on the far side of the COVID-19 epidemic curve, Proceedings of the National Academy of Science of the United States of America (PNAS), September 2019, sourced from: </w:t>
-      </w:r>
-      <w:hyperlink r:id="rId37" w:history="1">
-        <w:r>
-          <w:rPr>
-            <w:rStyle w:val="Hyperlink"/>
-            <w:sz w:val="24"/>
-            <w:szCs w:val="24"/>
-          </w:rPr>
-          <w:t>https://www.pnas.org/content/117/39/24575</w:t>
-        </w:r>
-      </w:hyperlink>
-      <w:r>
-        <w:rPr>
-          <w:sz w:val="24"/>
-          <w:szCs w:val="24"/>
-        </w:rPr>
-        <w:t xml:space="preserve"> </w:t>
-      </w:r>
-    </w:p>
-    <w:p>
-      <w:pPr>
-        <w:rPr>
-          <w:sz w:val="24"/>
-          <w:szCs w:val="24"/>
-        </w:rPr>
-      </w:pPr>
-    </w:p>
-    <w:p>
-      <w:pPr>
+      <w:pPr>
+        <w:rPr>
+          <w:sz w:val="24"/>
+          <w:szCs w:val="24"/>
+        </w:rPr>
+      </w:pPr>
+      <w:r>
+        <w:rPr>
+          <w:noProof/>
+        </w:rPr>
+        <w:drawing>
+          <wp:inline distT="0" distB="0" distL="0" distR="0" wp14:anchorId="138E3B9C" wp14:editId="2935051D">
+            <wp:extent cx="5731510" cy="3217545"/>
+            <wp:effectExtent l="0" t="0" r="2540" b="1905"/>
+            <wp:docPr id="22" name="Picture 22"/>
+            <wp:cNvGraphicFramePr>
+              <a:graphicFrameLocks xmlns:a="http://schemas.openxmlformats.org/drawingml/2006/main" noChangeAspect="1"/>
+            </wp:cNvGraphicFramePr>
+            <a:graphic xmlns:a="http://schemas.openxmlformats.org/drawingml/2006/main">
+              <a:graphicData uri="http://schemas.openxmlformats.org/drawingml/2006/picture">
+                <pic:pic xmlns:pic="http://schemas.openxmlformats.org/drawingml/2006/picture">
+                  <pic:nvPicPr>
+                    <pic:cNvPr id="1" name=""/>
+                    <pic:cNvPicPr/>
+                  </pic:nvPicPr>
+                  <pic:blipFill>
+                    <a:blip r:embed="rId35"/>
+                    <a:stretch>
+                      <a:fillRect/>
+                    </a:stretch>
+                  </pic:blipFill>
+                  <pic:spPr>
+                    <a:xfrm>
+                      <a:off x="0" y="0"/>
+                      <a:ext cx="5731510" cy="3217545"/>
+                    </a:xfrm>
+                    <a:prstGeom prst="rect">
+                      <a:avLst/>
+                    </a:prstGeom>
+                  </pic:spPr>
+                </pic:pic>
+              </a:graphicData>
+            </a:graphic>
+          </wp:inline>
+        </w:drawing>
+      </w:r>
+    </w:p>
+    <w:p>
+      <w:pPr>
+        <w:keepNext/>
         <w:rPr>
           <w:b/>
           <w:bCs/>
@@ -4676,16 +4736,197 @@
           <w:sz w:val="24"/>
           <w:szCs w:val="24"/>
         </w:rPr>
-        <w:br w:type="page"/>
-      </w:r>
-    </w:p>
-    <w:p>
-      <w:pPr>
-        <w:pStyle w:val="Heading1"/>
-      </w:pPr>
-      <w:r>
         <w:lastRenderedPageBreak/>
-        <w:t>Appendix</w:t>
+        <w:t>Entire LGA lockdown</w:t>
+      </w:r>
+    </w:p>
+    <w:p>
+      <w:pPr>
+        <w:rPr>
+          <w:b/>
+          <w:bCs/>
+          <w:sz w:val="24"/>
+          <w:szCs w:val="24"/>
+        </w:rPr>
+      </w:pPr>
+      <w:r>
+        <w:rPr>
+          <w:noProof/>
+        </w:rPr>
+        <w:drawing>
+          <wp:inline distT="0" distB="0" distL="0" distR="0" wp14:anchorId="0095CDF0" wp14:editId="40EBE01D">
+            <wp:extent cx="5731510" cy="3907790"/>
+            <wp:effectExtent l="0" t="0" r="2540" b="0"/>
+            <wp:docPr id="15" name="Picture 15"/>
+            <wp:cNvGraphicFramePr>
+              <a:graphicFrameLocks xmlns:a="http://schemas.openxmlformats.org/drawingml/2006/main" noChangeAspect="1"/>
+            </wp:cNvGraphicFramePr>
+            <a:graphic xmlns:a="http://schemas.openxmlformats.org/drawingml/2006/main">
+              <a:graphicData uri="http://schemas.openxmlformats.org/drawingml/2006/picture">
+                <pic:pic xmlns:pic="http://schemas.openxmlformats.org/drawingml/2006/picture">
+                  <pic:nvPicPr>
+                    <pic:cNvPr id="1" name=""/>
+                    <pic:cNvPicPr/>
+                  </pic:nvPicPr>
+                  <pic:blipFill>
+                    <a:blip r:embed="rId36"/>
+                    <a:stretch>
+                      <a:fillRect/>
+                    </a:stretch>
+                  </pic:blipFill>
+                  <pic:spPr>
+                    <a:xfrm>
+                      <a:off x="0" y="0"/>
+                      <a:ext cx="5731510" cy="3907790"/>
+                    </a:xfrm>
+                    <a:prstGeom prst="rect">
+                      <a:avLst/>
+                    </a:prstGeom>
+                  </pic:spPr>
+                </pic:pic>
+              </a:graphicData>
+            </a:graphic>
+          </wp:inline>
+        </w:drawing>
+      </w:r>
+    </w:p>
+    <w:p>
+      <w:pPr>
+        <w:keepNext/>
+        <w:rPr>
+          <w:b/>
+          <w:bCs/>
+          <w:sz w:val="24"/>
+          <w:szCs w:val="24"/>
+        </w:rPr>
+      </w:pPr>
+      <w:r>
+        <w:rPr>
+          <w:b/>
+          <w:bCs/>
+          <w:sz w:val="24"/>
+          <w:szCs w:val="24"/>
+        </w:rPr>
+        <w:t>Entire LHD lockdown</w:t>
+      </w:r>
+    </w:p>
+    <w:p>
+      <w:pPr>
+        <w:rPr>
+          <w:b/>
+          <w:bCs/>
+          <w:sz w:val="24"/>
+          <w:szCs w:val="24"/>
+        </w:rPr>
+      </w:pPr>
+      <w:r>
+        <w:rPr>
+          <w:noProof/>
+        </w:rPr>
+        <w:drawing>
+          <wp:inline distT="0" distB="0" distL="0" distR="0" wp14:anchorId="2CB46A8C" wp14:editId="20684159">
+            <wp:extent cx="3790950" cy="3238500"/>
+            <wp:effectExtent l="0" t="0" r="0" b="0"/>
+            <wp:docPr id="17" name="Picture 17"/>
+            <wp:cNvGraphicFramePr>
+              <a:graphicFrameLocks xmlns:a="http://schemas.openxmlformats.org/drawingml/2006/main" noChangeAspect="1"/>
+            </wp:cNvGraphicFramePr>
+            <a:graphic xmlns:a="http://schemas.openxmlformats.org/drawingml/2006/main">
+              <a:graphicData uri="http://schemas.openxmlformats.org/drawingml/2006/picture">
+                <pic:pic xmlns:pic="http://schemas.openxmlformats.org/drawingml/2006/picture">
+                  <pic:nvPicPr>
+                    <pic:cNvPr id="1" name=""/>
+                    <pic:cNvPicPr/>
+                  </pic:nvPicPr>
+                  <pic:blipFill>
+                    <a:blip r:embed="rId37"/>
+                    <a:stretch>
+                      <a:fillRect/>
+                    </a:stretch>
+                  </pic:blipFill>
+                  <pic:spPr>
+                    <a:xfrm>
+                      <a:off x="0" y="0"/>
+                      <a:ext cx="3790950" cy="3238500"/>
+                    </a:xfrm>
+                    <a:prstGeom prst="rect">
+                      <a:avLst/>
+                    </a:prstGeom>
+                  </pic:spPr>
+                </pic:pic>
+              </a:graphicData>
+            </a:graphic>
+          </wp:inline>
+        </w:drawing>
+      </w:r>
+    </w:p>
+    <w:p>
+      <w:pPr>
+        <w:keepNext/>
+        <w:rPr>
+          <w:b/>
+          <w:bCs/>
+          <w:sz w:val="24"/>
+          <w:szCs w:val="24"/>
+        </w:rPr>
+      </w:pPr>
+      <w:r>
+        <w:rPr>
+          <w:b/>
+          <w:bCs/>
+          <w:sz w:val="24"/>
+          <w:szCs w:val="24"/>
+        </w:rPr>
+        <w:lastRenderedPageBreak/>
+        <w:t>Benchmark</w:t>
+      </w:r>
+    </w:p>
+    <w:p>
+      <w:pPr>
+        <w:rPr>
+          <w:sz w:val="24"/>
+          <w:szCs w:val="24"/>
+        </w:rPr>
+      </w:pPr>
+      <w:r>
+        <w:rPr>
+          <w:noProof/>
+        </w:rPr>
+        <w:drawing>
+          <wp:inline distT="0" distB="0" distL="0" distR="0" wp14:anchorId="083981FC" wp14:editId="762A88CF">
+            <wp:extent cx="4554747" cy="2305790"/>
+            <wp:effectExtent l="0" t="0" r="0" b="0"/>
+            <wp:docPr id="12" name="Picture 12"/>
+            <wp:cNvGraphicFramePr>
+              <a:graphicFrameLocks xmlns:a="http://schemas.openxmlformats.org/drawingml/2006/main" noChangeAspect="1"/>
+            </wp:cNvGraphicFramePr>
+            <a:graphic xmlns:a="http://schemas.openxmlformats.org/drawingml/2006/main">
+              <a:graphicData uri="http://schemas.openxmlformats.org/drawingml/2006/picture">
+                <pic:pic xmlns:pic="http://schemas.openxmlformats.org/drawingml/2006/picture">
+                  <pic:nvPicPr>
+                    <pic:cNvPr id="1" name=""/>
+                    <pic:cNvPicPr/>
+                  </pic:nvPicPr>
+                  <pic:blipFill>
+                    <a:blip r:embed="rId38"/>
+                    <a:stretch>
+                      <a:fillRect/>
+                    </a:stretch>
+                  </pic:blipFill>
+                  <pic:spPr>
+                    <a:xfrm>
+                      <a:off x="0" y="0"/>
+                      <a:ext cx="4631362" cy="2344575"/>
+                    </a:xfrm>
+                    <a:prstGeom prst="rect">
+                      <a:avLst/>
+                    </a:prstGeom>
+                  </pic:spPr>
+                </pic:pic>
+              </a:graphicData>
+            </a:graphic>
+          </wp:inline>
+        </w:drawing>
       </w:r>
     </w:p>
     <w:p>
@@ -4693,72 +4934,19 @@
         <w:pStyle w:val="Heading2"/>
       </w:pPr>
       <w:r>
-        <w:t>Appendix A – Covid-19 related news timeline in Australia, 2020</w:t>
-      </w:r>
-    </w:p>
-    <w:p>
-      <w:pPr>
-        <w:rPr>
-          <w:sz w:val="24"/>
-          <w:szCs w:val="24"/>
-        </w:rPr>
-      </w:pPr>
-      <w:r>
-        <w:rPr>
-          <w:sz w:val="24"/>
-          <w:szCs w:val="24"/>
-        </w:rPr>
-        <w:t xml:space="preserve">Source: </w:t>
-      </w:r>
-      <w:hyperlink r:id="rId38" w:history="1">
-        <w:r>
-          <w:rPr>
-            <w:rStyle w:val="Hyperlink"/>
-            <w:sz w:val="24"/>
-            <w:szCs w:val="24"/>
-          </w:rPr>
-          <w:t>https://deborahalupton.medium.com/timeline-of-covid-19-in-australia-1f7df6ca5f23</w:t>
-        </w:r>
-      </w:hyperlink>
-      <w:r>
-        <w:rPr>
-          <w:sz w:val="24"/>
-          <w:szCs w:val="24"/>
-        </w:rPr>
-        <w:t xml:space="preserve"> </w:t>
-      </w:r>
-    </w:p>
-    <w:p>
-      <w:pPr>
-        <w:rPr>
-          <w:sz w:val="24"/>
-          <w:szCs w:val="24"/>
-        </w:rPr>
-      </w:pPr>
-      <w:r>
-        <w:rPr>
-          <w:sz w:val="24"/>
-          <w:szCs w:val="24"/>
-        </w:rPr>
-        <w:t xml:space="preserve">Visualisation: </w:t>
-      </w:r>
-    </w:p>
-    <w:p>
-      <w:pPr>
-        <w:rPr>
-          <w:sz w:val="24"/>
-          <w:szCs w:val="24"/>
-        </w:rPr>
-      </w:pPr>
+        <w:t>Challenger</w:t>
+      </w:r>
+    </w:p>
+    <w:p>
       <w:r>
         <w:rPr>
           <w:noProof/>
         </w:rPr>
         <w:drawing>
-          <wp:inline distT="0" distB="0" distL="0" distR="0" wp14:anchorId="78B2B00C" wp14:editId="34FB45F2">
-            <wp:extent cx="5731510" cy="6891655"/>
-            <wp:effectExtent l="0" t="0" r="2540" b="4445"/>
-            <wp:docPr id="4" name="Picture 4"/>
+          <wp:inline distT="0" distB="0" distL="0" distR="0" wp14:anchorId="16575597" wp14:editId="0589D50D">
+            <wp:extent cx="5020574" cy="3433080"/>
+            <wp:effectExtent l="0" t="0" r="8890" b="0"/>
+            <wp:docPr id="21" name="Picture 21"/>
             <wp:cNvGraphicFramePr>
               <a:graphicFrameLocks xmlns:a="http://schemas.openxmlformats.org/drawingml/2006/main" noChangeAspect="1"/>
             </wp:cNvGraphicFramePr>
@@ -4778,6 +4966,445 @@
                   <pic:spPr>
                     <a:xfrm>
                       <a:off x="0" y="0"/>
+                      <a:ext cx="5039869" cy="3446274"/>
+                    </a:xfrm>
+                    <a:prstGeom prst="rect">
+                      <a:avLst/>
+                    </a:prstGeom>
+                  </pic:spPr>
+                </pic:pic>
+              </a:graphicData>
+            </a:graphic>
+          </wp:inline>
+        </w:drawing>
+      </w:r>
+    </w:p>
+    <w:p>
+      <w:pPr>
+        <w:pStyle w:val="Heading1"/>
+      </w:pPr>
+      <w:r>
+        <w:t>Conclusion</w:t>
+      </w:r>
+    </w:p>
+    <w:p/>
+    <w:p>
+      <w:pPr>
+        <w:pStyle w:val="Heading1"/>
+      </w:pPr>
+      <w:r>
+        <w:t>Further research</w:t>
+      </w:r>
+    </w:p>
+    <w:p>
+      <w:r>
+        <w:t>The methodology applied in the report can be extended to other geographic areas suffering from the Covid-19, especially with some data from the United States where the number of cases is more significant</w:t>
+      </w:r>
+      <w:r>
+        <w:t>. T</w:t>
+      </w:r>
+      <w:r>
+        <w:t xml:space="preserve">he </w:t>
+      </w:r>
+      <w:r>
+        <w:t xml:space="preserve">US </w:t>
+      </w:r>
+      <w:r>
+        <w:t>data is</w:t>
+      </w:r>
+      <w:r>
+        <w:t xml:space="preserve"> also</w:t>
+      </w:r>
+      <w:r>
+        <w:t xml:space="preserve"> available in more detail, such as the percentage of antibody rate for New York City by Modified Zip Code Tabulation Areas (MODZCTA) as shown in </w:t>
+      </w:r>
+      <w:r>
+        <w:rPr>
+          <w:highlight w:val="yellow"/>
+        </w:rPr>
+        <w:t>{Chart index}</w:t>
+      </w:r>
+      <w:r>
+        <w:t xml:space="preserve">. </w:t>
+      </w:r>
+    </w:p>
+    <w:p>
+      <w:r>
+        <w:rPr>
+          <w:noProof/>
+        </w:rPr>
+        <w:lastRenderedPageBreak/>
+        <w:drawing>
+          <wp:inline distT="0" distB="0" distL="0" distR="0" wp14:anchorId="46B3CF94" wp14:editId="21B41E7E">
+            <wp:extent cx="5731510" cy="3696970"/>
+            <wp:effectExtent l="0" t="0" r="2540" b="0"/>
+            <wp:docPr id="11" name="Picture 11"/>
+            <wp:cNvGraphicFramePr>
+              <a:graphicFrameLocks xmlns:a="http://schemas.openxmlformats.org/drawingml/2006/main" noChangeAspect="1"/>
+            </wp:cNvGraphicFramePr>
+            <a:graphic xmlns:a="http://schemas.openxmlformats.org/drawingml/2006/main">
+              <a:graphicData uri="http://schemas.openxmlformats.org/drawingml/2006/picture">
+                <pic:pic xmlns:pic="http://schemas.openxmlformats.org/drawingml/2006/picture">
+                  <pic:nvPicPr>
+                    <pic:cNvPr id="1" name=""/>
+                    <pic:cNvPicPr/>
+                  </pic:nvPicPr>
+                  <pic:blipFill>
+                    <a:blip r:embed="rId40"/>
+                    <a:stretch>
+                      <a:fillRect/>
+                    </a:stretch>
+                  </pic:blipFill>
+                  <pic:spPr>
+                    <a:xfrm>
+                      <a:off x="0" y="0"/>
+                      <a:ext cx="5731510" cy="3696970"/>
+                    </a:xfrm>
+                    <a:prstGeom prst="rect">
+                      <a:avLst/>
+                    </a:prstGeom>
+                  </pic:spPr>
+                </pic:pic>
+              </a:graphicData>
+            </a:graphic>
+          </wp:inline>
+        </w:drawing>
+      </w:r>
+    </w:p>
+    <w:p>
+      <w:r>
+        <w:t xml:space="preserve">Further analysis based on the US data is out of the scope of this report due to the submission deadline. We hope to further the research to broader geography after receiving feedback from the </w:t>
+      </w:r>
+      <w:proofErr w:type="spellStart"/>
+      <w:r>
+        <w:t>TAs.</w:t>
+      </w:r>
+      <w:proofErr w:type="spellEnd"/>
+      <w:r>
+        <w:t xml:space="preserve">  </w:t>
+      </w:r>
+    </w:p>
+    <w:p/>
+    <w:p>
+      <w:pPr>
+        <w:rPr>
+          <w:rFonts w:asciiTheme="majorHAnsi" w:eastAsiaTheme="majorEastAsia" w:hAnsiTheme="majorHAnsi" w:cstheme="majorBidi"/>
+          <w:color w:val="2F5496" w:themeColor="accent1" w:themeShade="BF"/>
+          <w:sz w:val="32"/>
+          <w:szCs w:val="32"/>
+        </w:rPr>
+      </w:pPr>
+      <w:r>
+        <w:br w:type="page"/>
+      </w:r>
+    </w:p>
+    <w:p>
+      <w:pPr>
+        <w:pStyle w:val="Heading1"/>
+      </w:pPr>
+      <w:r>
+        <w:lastRenderedPageBreak/>
+        <w:t>Table of r</w:t>
+      </w:r>
+      <w:r>
+        <w:t>eference</w:t>
+      </w:r>
+    </w:p>
+    <w:p>
+      <w:pPr>
+        <w:rPr>
+          <w:sz w:val="24"/>
+          <w:szCs w:val="24"/>
+        </w:rPr>
+      </w:pPr>
+      <w:proofErr w:type="spellStart"/>
+      <w:r>
+        <w:rPr>
+          <w:sz w:val="24"/>
+          <w:szCs w:val="24"/>
+        </w:rPr>
+        <w:t>Bindiya</w:t>
+      </w:r>
+      <w:proofErr w:type="spellEnd"/>
+      <w:r>
+        <w:rPr>
+          <w:sz w:val="24"/>
+          <w:szCs w:val="24"/>
+        </w:rPr>
+        <w:t xml:space="preserve"> Varghese and K. </w:t>
+      </w:r>
+      <w:proofErr w:type="spellStart"/>
+      <w:r>
+        <w:rPr>
+          <w:sz w:val="24"/>
+          <w:szCs w:val="24"/>
+        </w:rPr>
+        <w:t>Poulose</w:t>
+      </w:r>
+      <w:proofErr w:type="spellEnd"/>
+      <w:r>
+        <w:rPr>
+          <w:sz w:val="24"/>
+          <w:szCs w:val="24"/>
+        </w:rPr>
+        <w:t xml:space="preserve"> Jacob (2014), Spatial Clustering Algorithms – An Overview, Asia Journal of Computer Science and Information Technology, January 2014, sourced from: </w:t>
+      </w:r>
+      <w:hyperlink r:id="rId41" w:history="1">
+        <w:r>
+          <w:rPr>
+            <w:rStyle w:val="Hyperlink"/>
+            <w:sz w:val="24"/>
+            <w:szCs w:val="24"/>
+          </w:rPr>
+          <w:t>https://www.researchgate.net/publication/235605835_Spatial_Clustering_Algorithms-_An_Overview</w:t>
+        </w:r>
+      </w:hyperlink>
+      <w:r>
+        <w:rPr>
+          <w:sz w:val="24"/>
+          <w:szCs w:val="24"/>
+        </w:rPr>
+        <w:t xml:space="preserve"> </w:t>
+      </w:r>
+    </w:p>
+    <w:p>
+      <w:pPr>
+        <w:rPr>
+          <w:sz w:val="24"/>
+          <w:szCs w:val="24"/>
+        </w:rPr>
+      </w:pPr>
+      <w:r>
+        <w:rPr>
+          <w:sz w:val="24"/>
+          <w:szCs w:val="24"/>
+        </w:rPr>
+        <w:t xml:space="preserve">Scott Baier and Samuel </w:t>
+      </w:r>
+      <w:proofErr w:type="spellStart"/>
+      <w:r>
+        <w:rPr>
+          <w:sz w:val="24"/>
+          <w:szCs w:val="24"/>
+        </w:rPr>
+        <w:t>Standaert</w:t>
+      </w:r>
+      <w:proofErr w:type="spellEnd"/>
+      <w:r>
+        <w:rPr>
+          <w:sz w:val="24"/>
+          <w:szCs w:val="24"/>
+        </w:rPr>
+        <w:t xml:space="preserve"> (2020), Gravity Models and Empirical Trade, Oxford Research Encyclopedias, source from: </w:t>
+      </w:r>
+      <w:hyperlink r:id="rId42" w:anchor="acrefore-9780190625979-e-327-bibItem-0048" w:history="1">
+        <w:r>
+          <w:rPr>
+            <w:rStyle w:val="Hyperlink"/>
+            <w:sz w:val="24"/>
+            <w:szCs w:val="24"/>
+          </w:rPr>
+          <w:t>https://oxfordre.com/economics/view/10.1093/acrefore/9780190625979.001.0001/acrefore-9780190625979-e-327#acrefore-9780190625979-e-327-bibItem-0048</w:t>
+        </w:r>
+      </w:hyperlink>
+      <w:r>
+        <w:rPr>
+          <w:sz w:val="24"/>
+          <w:szCs w:val="24"/>
+        </w:rPr>
+        <w:t xml:space="preserve"> </w:t>
+      </w:r>
+    </w:p>
+    <w:p>
+      <w:pPr>
+        <w:rPr>
+          <w:sz w:val="24"/>
+          <w:szCs w:val="24"/>
+        </w:rPr>
+      </w:pPr>
+      <w:r>
+        <w:rPr>
+          <w:sz w:val="24"/>
+          <w:szCs w:val="24"/>
+        </w:rPr>
+        <w:t xml:space="preserve">Vadim A. </w:t>
+      </w:r>
+      <w:proofErr w:type="spellStart"/>
+      <w:r>
+        <w:rPr>
+          <w:sz w:val="24"/>
+          <w:szCs w:val="24"/>
+        </w:rPr>
+        <w:t>Karatayev</w:t>
+      </w:r>
+      <w:proofErr w:type="spellEnd"/>
+      <w:r>
+        <w:rPr>
+          <w:sz w:val="24"/>
+          <w:szCs w:val="24"/>
+        </w:rPr>
+        <w:t xml:space="preserve">, Madhur Anand, and Chris T. </w:t>
+      </w:r>
+      <w:proofErr w:type="spellStart"/>
+      <w:r>
+        <w:rPr>
+          <w:sz w:val="24"/>
+          <w:szCs w:val="24"/>
+        </w:rPr>
+        <w:t>Bauch</w:t>
+      </w:r>
+      <w:proofErr w:type="spellEnd"/>
+      <w:r>
+        <w:rPr>
+          <w:sz w:val="24"/>
+          <w:szCs w:val="24"/>
+        </w:rPr>
+        <w:t xml:space="preserve"> (2020), Local lockdowns outperform global lockdown on the far side of the COVID-19 epidemic curve, Proceedings of the National Academy of Science of the United States of America (PNAS), September 2019, sourced from: </w:t>
+      </w:r>
+      <w:hyperlink r:id="rId43" w:history="1">
+        <w:r>
+          <w:rPr>
+            <w:rStyle w:val="Hyperlink"/>
+            <w:sz w:val="24"/>
+            <w:szCs w:val="24"/>
+          </w:rPr>
+          <w:t>https://www.pnas.org/content/117/39/24575</w:t>
+        </w:r>
+      </w:hyperlink>
+      <w:r>
+        <w:rPr>
+          <w:sz w:val="24"/>
+          <w:szCs w:val="24"/>
+        </w:rPr>
+        <w:t xml:space="preserve"> </w:t>
+      </w:r>
+    </w:p>
+    <w:p>
+      <w:pPr>
+        <w:rPr>
+          <w:sz w:val="24"/>
+          <w:szCs w:val="24"/>
+        </w:rPr>
+      </w:pPr>
+    </w:p>
+    <w:p>
+      <w:pPr>
+        <w:rPr>
+          <w:b/>
+          <w:bCs/>
+          <w:sz w:val="24"/>
+          <w:szCs w:val="24"/>
+        </w:rPr>
+      </w:pPr>
+      <w:r>
+        <w:rPr>
+          <w:b/>
+          <w:bCs/>
+          <w:sz w:val="24"/>
+          <w:szCs w:val="24"/>
+        </w:rPr>
+        <w:br w:type="page"/>
+      </w:r>
+    </w:p>
+    <w:p>
+      <w:pPr>
+        <w:pStyle w:val="Heading1"/>
+      </w:pPr>
+      <w:r>
+        <w:lastRenderedPageBreak/>
+        <w:t>Appendix</w:t>
+      </w:r>
+    </w:p>
+    <w:p>
+      <w:pPr>
+        <w:pStyle w:val="Heading2"/>
+      </w:pPr>
+      <w:r>
+        <w:t>Appendix A – Covid-19 related news timeline in Australia, 2020</w:t>
+      </w:r>
+    </w:p>
+    <w:p>
+      <w:pPr>
+        <w:rPr>
+          <w:sz w:val="24"/>
+          <w:szCs w:val="24"/>
+        </w:rPr>
+      </w:pPr>
+      <w:r>
+        <w:rPr>
+          <w:sz w:val="24"/>
+          <w:szCs w:val="24"/>
+        </w:rPr>
+        <w:t xml:space="preserve">Source: </w:t>
+      </w:r>
+      <w:hyperlink r:id="rId44" w:history="1">
+        <w:r>
+          <w:rPr>
+            <w:rStyle w:val="Hyperlink"/>
+            <w:sz w:val="24"/>
+            <w:szCs w:val="24"/>
+          </w:rPr>
+          <w:t>https://deborahalupton.medium.com/timeline-of-covid-19-in-australia-1f7df6ca5f23</w:t>
+        </w:r>
+      </w:hyperlink>
+      <w:r>
+        <w:rPr>
+          <w:sz w:val="24"/>
+          <w:szCs w:val="24"/>
+        </w:rPr>
+        <w:t xml:space="preserve"> </w:t>
+      </w:r>
+    </w:p>
+    <w:p>
+      <w:pPr>
+        <w:rPr>
+          <w:sz w:val="24"/>
+          <w:szCs w:val="24"/>
+        </w:rPr>
+      </w:pPr>
+      <w:r>
+        <w:rPr>
+          <w:sz w:val="24"/>
+          <w:szCs w:val="24"/>
+        </w:rPr>
+        <w:t xml:space="preserve">Visualisation: </w:t>
+      </w:r>
+    </w:p>
+    <w:p>
+      <w:pPr>
+        <w:rPr>
+          <w:sz w:val="24"/>
+          <w:szCs w:val="24"/>
+        </w:rPr>
+      </w:pPr>
+      <w:r>
+        <w:rPr>
+          <w:noProof/>
+        </w:rPr>
+        <w:drawing>
+          <wp:inline distT="0" distB="0" distL="0" distR="0" wp14:anchorId="78B2B00C" wp14:editId="34FB45F2">
+            <wp:extent cx="5731510" cy="6891655"/>
+            <wp:effectExtent l="0" t="0" r="2540" b="4445"/>
+            <wp:docPr id="4" name="Picture 4"/>
+            <wp:cNvGraphicFramePr>
+              <a:graphicFrameLocks xmlns:a="http://schemas.openxmlformats.org/drawingml/2006/main" noChangeAspect="1"/>
+            </wp:cNvGraphicFramePr>
+            <a:graphic xmlns:a="http://schemas.openxmlformats.org/drawingml/2006/main">
+              <a:graphicData uri="http://schemas.openxmlformats.org/drawingml/2006/picture">
+                <pic:pic xmlns:pic="http://schemas.openxmlformats.org/drawingml/2006/picture">
+                  <pic:nvPicPr>
+                    <pic:cNvPr id="1" name=""/>
+                    <pic:cNvPicPr/>
+                  </pic:nvPicPr>
+                  <pic:blipFill>
+                    <a:blip r:embed="rId45"/>
+                    <a:stretch>
+                      <a:fillRect/>
+                    </a:stretch>
+                  </pic:blipFill>
+                  <pic:spPr>
+                    <a:xfrm>
+                      <a:off x="0" y="0"/>
                       <a:ext cx="5731510" cy="6891655"/>
                     </a:xfrm>
                     <a:prstGeom prst="rect">
@@ -4819,7 +5446,7 @@
                     <pic:cNvPicPr/>
                   </pic:nvPicPr>
                   <pic:blipFill>
-                    <a:blip r:embed="rId40"/>
+                    <a:blip r:embed="rId46"/>
                     <a:stretch>
                       <a:fillRect/>
                     </a:stretch>
@@ -5897,7 +6524,7 @@
   <w:style w:type="paragraph" w:default="1" w:styleId="Normal">
     <w:name w:val="Normal"/>
     <w:qFormat/>
-    <w:rsid w:val="00235C74"/>
+    <w:rsid w:val="0004751C"/>
   </w:style>
   <w:style w:type="paragraph" w:styleId="Heading1">
     <w:name w:val="heading 1"/>

</xml_diff>

<commit_message>
Add gravity based/combined cluster result
</commit_message>
<xml_diff>
--- a/gravity_covid_TL/draft report/Draft_report_TL_20210501.docx
+++ b/gravity_covid_TL/draft report/Draft_report_TL_20210501.docx
@@ -3418,15 +3418,7 @@
                   <w:sz w:val="24"/>
                   <w:szCs w:val="24"/>
                 </w:rPr>
-                <m:t>∑(Normalised_n</m:t>
-              </m:r>
-              <m:r>
-                <w:rPr>
-                  <w:rFonts w:ascii="Cambria Math" w:hAnsi="Cambria Math"/>
-                  <w:sz w:val="24"/>
-                  <w:szCs w:val="24"/>
-                </w:rPr>
-                <m:t>umber_of_POI</m:t>
+                <m:t>∑(Normalised_number_of_POI</m:t>
               </m:r>
               <m:sSub>
                 <m:sSubPr>
@@ -3466,23 +3458,7 @@
                   <w:sz w:val="24"/>
                   <w:szCs w:val="24"/>
                 </w:rPr>
-                <m:t>*Normalised</m:t>
-              </m:r>
-              <m:r>
-                <w:rPr>
-                  <w:rFonts w:ascii="Cambria Math" w:hAnsi="Cambria Math"/>
-                  <w:sz w:val="24"/>
-                  <w:szCs w:val="24"/>
-                </w:rPr>
-                <m:t>_n</m:t>
-              </m:r>
-              <m:r>
-                <w:rPr>
-                  <w:rFonts w:ascii="Cambria Math" w:hAnsi="Cambria Math"/>
-                  <w:sz w:val="24"/>
-                  <w:szCs w:val="24"/>
-                </w:rPr>
-                <m:t>umber_of_POI</m:t>
+                <m:t>*Normalised_number_of_POI</m:t>
               </m:r>
               <m:sSub>
                 <m:sSubPr>
@@ -4943,10 +4919,10 @@
           <w:noProof/>
         </w:rPr>
         <w:drawing>
-          <wp:inline distT="0" distB="0" distL="0" distR="0" wp14:anchorId="16575597" wp14:editId="0589D50D">
-            <wp:extent cx="5020574" cy="3433080"/>
-            <wp:effectExtent l="0" t="0" r="8890" b="0"/>
-            <wp:docPr id="21" name="Picture 21"/>
+          <wp:inline distT="0" distB="0" distL="0" distR="0" wp14:anchorId="4B2018D1" wp14:editId="2D52CA6E">
+            <wp:extent cx="5731510" cy="4100195"/>
+            <wp:effectExtent l="0" t="0" r="2540" b="0"/>
+            <wp:docPr id="23" name="Picture 23"/>
             <wp:cNvGraphicFramePr>
               <a:graphicFrameLocks xmlns:a="http://schemas.openxmlformats.org/drawingml/2006/main" noChangeAspect="1"/>
             </wp:cNvGraphicFramePr>
@@ -4966,7 +4942,7 @@
                   <pic:spPr>
                     <a:xfrm>
                       <a:off x="0" y="0"/>
-                      <a:ext cx="5039869" cy="3446274"/>
+                      <a:ext cx="5731510" cy="4100195"/>
                     </a:xfrm>
                     <a:prstGeom prst="rect">
                       <a:avLst/>

</xml_diff>